<commit_message>
added more to System Testing
</commit_message>
<xml_diff>
--- a/ResearchMaterials/System Testing and Demonstration.docx
+++ b/ResearchMaterials/System Testing and Demonstration.docx
@@ -7,12 +7,16 @@
         <w:rPr>
           <w:rFonts w:ascii="Arial" w:hAnsi="Arial" w:cs="Arial"/>
           <w:b/>
-        </w:rPr>
-      </w:pPr>
-      <w:r>
-        <w:rPr>
-          <w:rFonts w:ascii="Arial" w:hAnsi="Arial" w:cs="Arial"/>
-          <w:b/>
+          <w:sz w:val="32"/>
+          <w:szCs w:val="32"/>
+        </w:rPr>
+      </w:pPr>
+      <w:r>
+        <w:rPr>
+          <w:rFonts w:ascii="Arial" w:hAnsi="Arial" w:cs="Arial"/>
+          <w:b/>
+          <w:sz w:val="32"/>
+          <w:szCs w:val="32"/>
         </w:rPr>
         <w:t>System Testing and Demonstration</w:t>
       </w:r>
@@ -99,12 +103,16 @@
         <w:rPr>
           <w:rFonts w:ascii="Arial" w:hAnsi="Arial" w:cs="Arial"/>
           <w:b/>
-        </w:rPr>
-      </w:pPr>
-      <w:r>
-        <w:rPr>
-          <w:rFonts w:ascii="Arial" w:hAnsi="Arial" w:cs="Arial"/>
-          <w:b/>
+          <w:sz w:val="32"/>
+          <w:szCs w:val="32"/>
+        </w:rPr>
+      </w:pPr>
+      <w:r>
+        <w:rPr>
+          <w:rFonts w:ascii="Arial" w:hAnsi="Arial" w:cs="Arial"/>
+          <w:b/>
+          <w:sz w:val="32"/>
+          <w:szCs w:val="32"/>
         </w:rPr>
         <w:t>Hardware Tests</w:t>
       </w:r>
@@ -554,12 +562,16 @@
         <w:rPr>
           <w:rFonts w:ascii="Arial" w:hAnsi="Arial" w:cs="Arial"/>
           <w:b/>
-        </w:rPr>
-      </w:pPr>
-      <w:r>
-        <w:rPr>
-          <w:rFonts w:ascii="Arial" w:hAnsi="Arial" w:cs="Arial"/>
-          <w:b/>
+          <w:sz w:val="32"/>
+          <w:szCs w:val="32"/>
+        </w:rPr>
+      </w:pPr>
+      <w:r>
+        <w:rPr>
+          <w:rFonts w:ascii="Arial" w:hAnsi="Arial" w:cs="Arial"/>
+          <w:b/>
+          <w:sz w:val="32"/>
+          <w:szCs w:val="32"/>
         </w:rPr>
         <w:t>Software and System tests.</w:t>
       </w:r>
@@ -1224,9 +1236,9 @@
           <w:noProof/>
         </w:rPr>
         <w:drawing>
-          <wp:inline distT="0" distB="0" distL="0" distR="0" wp14:anchorId="0D43BECB" wp14:editId="7A27D5A8">
-            <wp:extent cx="4737735" cy="3682711"/>
-            <wp:effectExtent l="0" t="0" r="12065" b="635"/>
+          <wp:inline distT="0" distB="0" distL="0" distR="0" wp14:anchorId="0D43BECB" wp14:editId="274E223E">
+            <wp:extent cx="4855744" cy="3774440"/>
+            <wp:effectExtent l="0" t="0" r="0" b="10160"/>
             <wp:docPr id="5" name="Picture 5"/>
             <wp:cNvGraphicFramePr>
               <a:graphicFrameLocks xmlns:a="http://schemas.openxmlformats.org/drawingml/2006/main" noChangeAspect="1"/>
@@ -1253,7 +1265,7 @@
                   <pic:spPr>
                     <a:xfrm>
                       <a:off x="0" y="0"/>
-                      <a:ext cx="4757999" cy="3698462"/>
+                      <a:ext cx="4888378" cy="3799807"/>
                     </a:xfrm>
                     <a:prstGeom prst="rect">
                       <a:avLst/>
@@ -1265,29 +1277,234 @@
           </wp:inline>
         </w:drawing>
       </w:r>
+    </w:p>
+    <w:p>
+      <w:pPr>
+        <w:rPr>
+          <w:rFonts w:ascii="Arial" w:hAnsi="Arial" w:cs="Arial"/>
+        </w:rPr>
+      </w:pPr>
+    </w:p>
+    <w:p>
+      <w:pPr>
+        <w:rPr>
+          <w:rFonts w:ascii="Arial" w:hAnsi="Arial" w:cs="Arial"/>
+          <w:b/>
+        </w:rPr>
+      </w:pPr>
+      <w:r>
+        <w:rPr>
+          <w:rFonts w:ascii="Arial" w:hAnsi="Arial" w:cs="Arial"/>
+          <w:b/>
+        </w:rPr>
+        <w:t xml:space="preserve">Our system will now </w:t>
+      </w:r>
+      <w:r>
+        <w:rPr>
+          <w:rFonts w:ascii="Arial" w:hAnsi="Arial" w:cs="Arial"/>
+          <w:b/>
+        </w:rPr>
+        <w:t xml:space="preserve">perform one last type of test. This last test will again use the T shape set up </w:t>
+      </w:r>
+      <w:proofErr w:type="gramStart"/>
+      <w:r>
+        <w:rPr>
+          <w:rFonts w:ascii="Arial" w:hAnsi="Arial" w:cs="Arial"/>
+          <w:b/>
+        </w:rPr>
+        <w:t>in order to</w:t>
+      </w:r>
+      <w:proofErr w:type="gramEnd"/>
+      <w:r>
+        <w:rPr>
+          <w:rFonts w:ascii="Arial" w:hAnsi="Arial" w:cs="Arial"/>
+          <w:b/>
+        </w:rPr>
+        <w:t xml:space="preserve"> test all possible situations that our software could be set up in. Again, a line will be made between alarms 1, 2 and 3. Another line will be made with alarms 2, 4, and 5. Alarms 1, 3 and 5 will all be connected to exits at their endpoints. The main difference between this test and the preceding test is that instead of setting off alarm 1, our hub will send a wireless turn on signal to alarm 2. This creates an interesting situation for our system. Because alarm 2 is at the centerpiece of a 3-way intersection, the system will have to set up 3 separate paths at the same time. Users at locations 1, 3, 4 and 5 will not be able to pass through alarm 2 to get to an exit because there is an emergency there. Therefore, alarm 1 should be pointing users to its closest exit which is the exit located to its’ left. Alarm 3 will also need to point users to its closest exit which will be the exit to its’ right. Lastly, alarms 4 and 5 will need to point to the exit toward the bottom of the diagram. This will ensure that no alarm is sending users through an emergency area and each user will be pointed to the fastest and safest exit for themselves. A diagram is provided below: </w:t>
+      </w:r>
+    </w:p>
+    <w:p>
+      <w:pPr>
+        <w:jc w:val="both"/>
+        <w:rPr>
+          <w:rFonts w:ascii="Arial" w:hAnsi="Arial" w:cs="Arial"/>
+          <w:b/>
+        </w:rPr>
+      </w:pPr>
+    </w:p>
+    <w:p>
+      <w:pPr>
+        <w:jc w:val="both"/>
+        <w:rPr>
+          <w:rFonts w:ascii="Arial" w:hAnsi="Arial" w:cs="Arial"/>
+          <w:b/>
+        </w:rPr>
+      </w:pPr>
+    </w:p>
+    <w:p>
+      <w:pPr>
+        <w:jc w:val="both"/>
+        <w:rPr>
+          <w:rFonts w:ascii="Arial" w:hAnsi="Arial" w:cs="Arial"/>
+          <w:b/>
+        </w:rPr>
+      </w:pPr>
+    </w:p>
+    <w:p>
+      <w:pPr>
+        <w:jc w:val="both"/>
+        <w:rPr>
+          <w:rFonts w:ascii="Arial" w:hAnsi="Arial" w:cs="Arial"/>
+          <w:b/>
+        </w:rPr>
+      </w:pPr>
+    </w:p>
+    <w:p>
+      <w:pPr>
+        <w:jc w:val="both"/>
+        <w:rPr>
+          <w:rFonts w:ascii="Arial" w:hAnsi="Arial" w:cs="Arial"/>
+          <w:b/>
+        </w:rPr>
+      </w:pPr>
+    </w:p>
+    <w:p>
+      <w:pPr>
+        <w:jc w:val="both"/>
+        <w:rPr>
+          <w:rFonts w:ascii="Arial" w:hAnsi="Arial" w:cs="Arial"/>
+          <w:b/>
+        </w:rPr>
+      </w:pPr>
+    </w:p>
+    <w:p>
+      <w:pPr>
+        <w:jc w:val="both"/>
+        <w:rPr>
+          <w:rFonts w:ascii="Arial" w:hAnsi="Arial" w:cs="Arial"/>
+          <w:b/>
+        </w:rPr>
+      </w:pPr>
+    </w:p>
+    <w:p>
+      <w:pPr>
+        <w:jc w:val="both"/>
+        <w:rPr>
+          <w:rFonts w:ascii="Arial" w:hAnsi="Arial" w:cs="Arial"/>
+          <w:b/>
+        </w:rPr>
+      </w:pPr>
+    </w:p>
+    <w:p>
+      <w:pPr>
+        <w:jc w:val="center"/>
+        <w:rPr>
+          <w:rFonts w:ascii="Arial" w:hAnsi="Arial" w:cs="Arial"/>
+          <w:b/>
+        </w:rPr>
+      </w:pPr>
+      <w:r>
+        <w:rPr>
+          <w:rFonts w:ascii="Arial" w:hAnsi="Arial" w:cs="Arial"/>
+          <w:b/>
+          <w:noProof/>
+        </w:rPr>
+        <w:drawing>
+          <wp:inline distT="0" distB="0" distL="0" distR="0" wp14:anchorId="00A5B9A8" wp14:editId="017B2D87">
+            <wp:extent cx="5042535" cy="3992007"/>
+            <wp:effectExtent l="0" t="0" r="12065" b="0"/>
+            <wp:docPr id="6" name="Picture 6"/>
+            <wp:cNvGraphicFramePr>
+              <a:graphicFrameLocks xmlns:a="http://schemas.openxmlformats.org/drawingml/2006/main" noChangeAspect="1"/>
+            </wp:cNvGraphicFramePr>
+            <a:graphic xmlns:a="http://schemas.openxmlformats.org/drawingml/2006/main">
+              <a:graphicData uri="http://schemas.openxmlformats.org/drawingml/2006/picture">
+                <pic:pic xmlns:pic="http://schemas.openxmlformats.org/drawingml/2006/picture">
+                  <pic:nvPicPr>
+                    <pic:cNvPr id="6" name="test6.PNG"/>
+                    <pic:cNvPicPr/>
+                  </pic:nvPicPr>
+                  <pic:blipFill>
+                    <a:blip r:embed="rId9">
+                      <a:extLst>
+                        <a:ext uri="{28A0092B-C50C-407E-A947-70E740481C1C}">
+                          <a14:useLocalDpi xmlns:a14="http://schemas.microsoft.com/office/drawing/2010/main" val="0"/>
+                        </a:ext>
+                      </a:extLst>
+                    </a:blip>
+                    <a:stretch>
+                      <a:fillRect/>
+                    </a:stretch>
+                  </pic:blipFill>
+                  <pic:spPr>
+                    <a:xfrm>
+                      <a:off x="0" y="0"/>
+                      <a:ext cx="5056561" cy="4003111"/>
+                    </a:xfrm>
+                    <a:prstGeom prst="rect">
+                      <a:avLst/>
+                    </a:prstGeom>
+                  </pic:spPr>
+                </pic:pic>
+              </a:graphicData>
+            </a:graphic>
+          </wp:inline>
+        </w:drawing>
+      </w:r>
+    </w:p>
+    <w:p>
+      <w:pPr>
+        <w:jc w:val="both"/>
+        <w:rPr>
+          <w:rFonts w:ascii="Arial" w:hAnsi="Arial" w:cs="Arial"/>
+          <w:b/>
+        </w:rPr>
+      </w:pPr>
+    </w:p>
+    <w:p>
+      <w:pPr>
+        <w:jc w:val="both"/>
+        <w:rPr>
+          <w:rFonts w:ascii="Arial" w:hAnsi="Arial" w:cs="Arial"/>
+          <w:b/>
+        </w:rPr>
+      </w:pPr>
+      <w:r>
+        <w:rPr>
+          <w:rFonts w:ascii="Arial" w:hAnsi="Arial" w:cs="Arial"/>
+          <w:b/>
+        </w:rPr>
+        <w:t xml:space="preserve">Both the hardware tests and software unit tests will be run multiple times throughout the design process of our system. The hardware tests will be run during the initial phase as we are building and designing the hardware circuits for the hub and fire alarm. </w:t>
+      </w:r>
+      <w:r>
+        <w:rPr>
+          <w:rFonts w:ascii="Arial" w:hAnsi="Arial" w:cs="Arial"/>
+          <w:b/>
+        </w:rPr>
+        <w:t xml:space="preserve">These hardware tests will help the electrical designers of our group ensure that the circuits are being wired correctly. This not only confirms that the components are working but in an electrical sense but also that they are connected to the correct pins for use with our software algorithms. </w:t>
+      </w:r>
+      <w:r>
+        <w:rPr>
+          <w:rFonts w:ascii="Arial" w:hAnsi="Arial" w:cs="Arial"/>
+          <w:b/>
+        </w:rPr>
+        <w:t>The software unit tests will be run during development of the algorithm both within a full software emulation environment as well the hardware fire alarms themselves.</w:t>
+      </w:r>
+      <w:r>
+        <w:rPr>
+          <w:rFonts w:ascii="Arial" w:hAnsi="Arial" w:cs="Arial"/>
+          <w:b/>
+        </w:rPr>
+        <w:t xml:space="preserve"> The software algorithm will be able to be tested in isolation from t</w:t>
+      </w:r>
       <w:bookmarkStart w:id="0" w:name="_GoBack"/>
       <w:bookmarkEnd w:id="0"/>
-    </w:p>
-    <w:p>
-      <w:pPr>
-        <w:jc w:val="both"/>
-        <w:rPr>
-          <w:rFonts w:ascii="Arial" w:hAnsi="Arial" w:cs="Arial"/>
-        </w:rPr>
-      </w:pPr>
-    </w:p>
-    <w:p>
-      <w:pPr>
-        <w:jc w:val="both"/>
-        <w:rPr>
-          <w:rFonts w:ascii="Arial" w:hAnsi="Arial" w:cs="Arial"/>
-        </w:rPr>
-      </w:pPr>
-      <w:r>
-        <w:rPr>
-          <w:rFonts w:ascii="Arial" w:hAnsi="Arial" w:cs="Arial"/>
-        </w:rPr>
-        <w:t xml:space="preserve">Both the hardware tests and software unit tests will be run multiple times throughout the design process of our system. The hardware tests will be run during the initial phase as we are building and designing the hardware circuits for the hub and fire alarm. The software unit tests will be run during development of the algorithm both within a full software emulation environment as well the hardware fire alarms themselves. This will aid in confirming that we are on the right track during development as well as confirming that the system works as it is intended once it is finished. </w:t>
+      <w:r>
+        <w:rPr>
+          <w:rFonts w:ascii="Arial" w:hAnsi="Arial" w:cs="Arial"/>
+          <w:b/>
+        </w:rPr>
+        <w:t>he actual fire alarm hardware. This will enable remote development during a time where the software designers will not be able to meet in person or do not have access to the hardware because those components are being worked on by the electrical engineers. This will speed up the design process for our group. The software tests will also work to ensure that the algorithm and system is working together as a cohesive unit. This set of software tests will also ensure that the system is able to handle all types of building configurations that our system may find itself in. An effective testing suite is crucial in the development of a functioning system that meets all necessary requirements.</w:t>
       </w:r>
     </w:p>
     <w:sectPr>

</xml_diff>